<commit_message>
in progress: rsta templates
</commit_message>
<xml_diff>
--- a/document-merge-service/rsta_templates/amtsbericht_zu_ausnahme.docx
+++ b/document-merge-service/rsta_templates/amtsbericht_zu_ausnahme.docx
@@ -322,7 +322,7 @@
               <w:rPr>
                 <w:highlight w:val="green"/>
               </w:rPr>
-              <w:t>«GD_Strasse»</w:t>
+              <w:t>GD_Strasse</w:t>
             </w:r>
             <w:r>
               <w:rPr/>
@@ -332,7 +332,7 @@
               <w:rPr>
                 <w:highlight w:val="green"/>
               </w:rPr>
-              <w:t>«GD_PLZ»</w:t>
+              <w:t>GD_PLZ</w:t>
             </w:r>
             <w:r>
               <w:rPr/>
@@ -342,13 +342,13 @@
               <w:rPr>
                 <w:highlight w:val="green"/>
               </w:rPr>
-              <w:t>«GD_Ort»</w:t>
+              <w:t>GD_Ort</w:t>
             </w:r>
           </w:p>
           <w:p>
             <w:pPr>
               <w:pStyle w:val="Normal"/>
-              <w:overflowPunct w:val="true"/>
+              <w:overflowPunct w:val="false"/>
               <w:spacing w:before="0" w:after="0"/>
               <w:textAlignment w:val="baseline"/>
               <w:rPr>
@@ -533,25 +533,7 @@
               <w:rPr>
                 <w:szCs w:val="24"/>
               </w:rPr>
-              <w:t>{{VERTRETER_NAME_ADDRESS and "</w:t>
-            </w:r>
-            <w:r>
-              <w:rPr>
-                <w:szCs w:val="24"/>
-              </w:rPr>
-              <w:t xml:space="preserve">, vertreten durch </w:t>
-            </w:r>
-            <w:r>
-              <w:rPr>
-                <w:szCs w:val="24"/>
-              </w:rPr>
-              <w:t xml:space="preserve">" + </w:t>
-            </w:r>
-            <w:r>
-              <w:rPr>
-                <w:szCs w:val="24"/>
-              </w:rPr>
-              <w:t>VERTRETER_NAME_ADDRESS}}</w:t>
+              <w:t>{{VERTRETER_NAME_ADDRESS and ", vertreten durch " + VERTRETER_NAME_ADDRESS}}</w:t>
             </w:r>
           </w:p>
         </w:tc>
@@ -700,7 +682,9 @@
               </w:rPr>
             </w:pPr>
             <w:r>
-              <w:rPr/>
+              <w:rPr>
+                <w:highlight w:val="green"/>
+              </w:rPr>
             </w:r>
           </w:p>
         </w:tc>
@@ -745,10 +729,14 @@
               <w:bidi w:val="0"/>
               <w:spacing w:lineRule="atLeast" w:line="280" w:before="0" w:after="220"/>
               <w:jc w:val="left"/>
-              <w:rPr/>
+              <w:rPr>
+                <w:highlight w:val="green"/>
+              </w:rPr>
             </w:pPr>
             <w:r>
-              <w:rPr/>
+              <w:rPr>
+                <w:highlight w:val="green"/>
+              </w:rPr>
               <w:t>Baugesuch vom</w:t>
               <w:br/>
               <w:t>Pläne vom</w:t>
@@ -800,13 +788,7 @@
         <w:rPr>
           <w:highlight w:val="green"/>
         </w:rPr>
-        <w:t>Ausnahme</w:t>
-      </w:r>
-      <w:r>
-        <w:rPr>
-          <w:highlight w:val="green"/>
-        </w:rPr>
-        <w:t xml:space="preserve"> </w:t>
+        <w:t xml:space="preserve">Ausnahme </w:t>
       </w:r>
       <w:r>
         <w:rPr/>
@@ -822,8 +804,8 @@
         <w:rPr/>
         <w:t xml:space="preserve"> begründet die Bauherrschaft die Ausnahme damit, dass</w:t>
       </w:r>
-      <w:bookmarkStart w:id="0" w:name="__Fieldmark__126_1301528677"/>
-      <w:bookmarkStart w:id="1" w:name="__Fieldmark__6693_2528924149"/>
+      <w:bookmarkStart w:id="0" w:name="__Fieldmark__6693_2528924149"/>
+      <w:bookmarkStart w:id="1" w:name="__Fieldmark__126_1301528677"/>
       <w:bookmarkEnd w:id="0"/>
       <w:bookmarkEnd w:id="1"/>
       <w:r>
@@ -878,14 +860,12 @@
         <w:rPr/>
         <w:t>Anhand der Unterlagen beurteilt das {{LEITBEHOERDE_NAME}} die Begründung der Bauherrschaft als nachvollziehbar dargelegt und die besonderen Verhältnisse, die es rechtfertigen, die Ausnahme zu gewähren, sind nachgewiesen. Es sind keine</w:t>
       </w:r>
-      <w:bookmarkStart w:id="3" w:name="__Fieldmark__140_1301528677"/>
-      <w:bookmarkStart w:id="4" w:name="__Fieldmark__6704_2528924149"/>
+      <w:bookmarkStart w:id="3" w:name="__Fieldmark__6704_2528924149"/>
+      <w:bookmarkStart w:id="4" w:name="__Fieldmark__140_1301528677"/>
       <w:bookmarkEnd w:id="3"/>
       <w:bookmarkEnd w:id="4"/>
       <w:r>
-        <w:rPr>
-          <w:highlight w:val="green"/>
-        </w:rPr>
+        <w:rPr/>
         <w:t xml:space="preserve"> </w:t>
       </w:r>
       <w:r>
@@ -930,22 +910,14 @@
         <w:t xml:space="preserve"> beeinträchtigt. Überdies sind keine</w:t>
       </w:r>
       <w:r>
+        <w:rPr/>
+        <w:t xml:space="preserve"> </w:t>
+      </w:r>
+      <w:r>
         <w:rPr>
           <w:highlight w:val="green"/>
         </w:rPr>
-        <w:t xml:space="preserve"> </w:t>
-      </w:r>
-      <w:r>
-        <w:rPr>
-          <w:highlight w:val="green"/>
-        </w:rPr>
-        <w:t>(??)</w:t>
-      </w:r>
-      <w:r>
-        <w:rPr>
-          <w:highlight w:val="green"/>
-        </w:rPr>
-        <w:t xml:space="preserve"> </w:t>
+        <w:t xml:space="preserve">(??) </w:t>
       </w:r>
       <w:r>
         <w:rPr/>
@@ -1196,15 +1168,7 @@
       </w:pPr>
       <w:r>
         <w:rPr/>
-        <w:t xml:space="preserve">Die Gebühren werden auf CHF </w:t>
-      </w:r>
-      <w:r>
-        <w:rPr/>
-        <w:t>{{GEBUEHREN_TOTAL}}</w:t>
-      </w:r>
-      <w:r>
-        <w:rPr/>
-        <w:t xml:space="preserve"> festgesetzt.</w:t>
+        <w:t>Die Gebühren werden auf CHF {{GEBUEHREN_TOTAL}} festgesetzt.</w:t>
       </w:r>
       <w:r>
         <w:rPr>
@@ -1320,16 +1284,8 @@
               <w:rPr/>
             </w:pPr>
             <w:r>
-              <w:rPr>
-                <w:highlight w:val="green"/>
-              </w:rPr>
-              <w:t>Statthalter/</w:t>
-            </w:r>
-            <w:r>
-              <w:rPr>
-                <w:highlight w:val="green"/>
-              </w:rPr>
-              <w:t>in</w:t>
+              <w:rPr/>
+              <w:t>Statthalter/in</w:t>
             </w:r>
           </w:p>
         </w:tc>
@@ -1442,7 +1398,7 @@
         <w:pStyle w:val="Normal"/>
         <w:widowControl/>
         <w:suppressAutoHyphens w:val="false"/>
-        <w:overflowPunct w:val="true"/>
+        <w:overflowPunct w:val="false"/>
         <w:bidi w:val="0"/>
         <w:spacing w:lineRule="atLeast" w:line="280" w:before="0" w:after="220"/>
         <w:jc w:val="left"/>
@@ -1472,7 +1428,37 @@
         <w:pStyle w:val="Normal"/>
         <w:widowControl/>
         <w:suppressAutoHyphens w:val="false"/>
-        <w:overflowPunct w:val="true"/>
+        <w:overflowPunct w:val="false"/>
+        <w:bidi w:val="0"/>
+        <w:spacing w:lineRule="atLeast" w:line="280" w:before="0" w:after="220"/>
+        <w:jc w:val="left"/>
+        <w:rPr/>
+      </w:pPr>
+      <w:r>
+        <w:rPr/>
+      </w:r>
+    </w:p>
+    <w:p>
+      <w:pPr>
+        <w:sectPr>
+          <w:footnotePr>
+            <w:numFmt w:val="decimal"/>
+          </w:footnotePr>
+          <w:type w:val="continuous"/>
+          <w:pgSz w:w="11906" w:h="16838"/>
+          <w:pgMar w:left="1588" w:right="851" w:header="397" w:top="1418" w:footer="0" w:bottom="851" w:gutter="0"/>
+          <w:formProt w:val="false"/>
+          <w:textDirection w:val="lrTb"/>
+          <w:docGrid w:type="default" w:linePitch="312" w:charSpace="0"/>
+        </w:sectPr>
+      </w:pPr>
+    </w:p>
+    <w:p>
+      <w:pPr>
+        <w:pStyle w:val="Normal"/>
+        <w:widowControl/>
+        <w:suppressAutoHyphens w:val="false"/>
+        <w:overflowPunct w:val="false"/>
         <w:bidi w:val="0"/>
         <w:spacing w:lineRule="atLeast" w:line="280" w:before="0" w:after="220"/>
         <w:jc w:val="left"/>
@@ -1545,7 +1531,7 @@
     </w:r>
     <w:r>
       <w:rPr/>
-      <w:t>3</w:t>
+      <w:t>2</w:t>
     </w:r>
     <w:r>
       <w:rPr/>
@@ -2153,7 +2139,7 @@
     <w:pPr>
       <w:widowControl/>
       <w:suppressAutoHyphens w:val="false"/>
-      <w:overflowPunct w:val="true"/>
+      <w:overflowPunct w:val="false"/>
       <w:bidi w:val="0"/>
       <w:spacing w:lineRule="atLeast" w:line="280" w:before="0" w:after="220"/>
       <w:jc w:val="left"/>
@@ -3108,6 +3094,69 @@
       <w:rFonts w:cs="Wingdings"/>
     </w:rPr>
   </w:style>
+  <w:style w:type="character" w:styleId="ListLabel67">
+    <w:name w:val="ListLabel 67"/>
+    <w:qFormat/>
+    <w:rPr>
+      <w:rFonts w:cs="Arial"/>
+    </w:rPr>
+  </w:style>
+  <w:style w:type="character" w:styleId="ListLabel68">
+    <w:name w:val="ListLabel 68"/>
+    <w:qFormat/>
+    <w:rPr>
+      <w:rFonts w:cs="Courier New"/>
+    </w:rPr>
+  </w:style>
+  <w:style w:type="character" w:styleId="ListLabel69">
+    <w:name w:val="ListLabel 69"/>
+    <w:qFormat/>
+    <w:rPr>
+      <w:rFonts w:cs="Wingdings"/>
+    </w:rPr>
+  </w:style>
+  <w:style w:type="character" w:styleId="ListLabel70">
+    <w:name w:val="ListLabel 70"/>
+    <w:qFormat/>
+    <w:rPr>
+      <w:rFonts w:cs="Symbol"/>
+    </w:rPr>
+  </w:style>
+  <w:style w:type="character" w:styleId="ListLabel71">
+    <w:name w:val="ListLabel 71"/>
+    <w:qFormat/>
+    <w:rPr>
+      <w:rFonts w:cs="Courier New"/>
+    </w:rPr>
+  </w:style>
+  <w:style w:type="character" w:styleId="ListLabel72">
+    <w:name w:val="ListLabel 72"/>
+    <w:qFormat/>
+    <w:rPr>
+      <w:rFonts w:cs="Wingdings"/>
+    </w:rPr>
+  </w:style>
+  <w:style w:type="character" w:styleId="ListLabel73">
+    <w:name w:val="ListLabel 73"/>
+    <w:qFormat/>
+    <w:rPr>
+      <w:rFonts w:cs="Symbol"/>
+    </w:rPr>
+  </w:style>
+  <w:style w:type="character" w:styleId="ListLabel74">
+    <w:name w:val="ListLabel 74"/>
+    <w:qFormat/>
+    <w:rPr>
+      <w:rFonts w:cs="Courier New"/>
+    </w:rPr>
+  </w:style>
+  <w:style w:type="character" w:styleId="ListLabel75">
+    <w:name w:val="ListLabel 75"/>
+    <w:qFormat/>
+    <w:rPr>
+      <w:rFonts w:cs="Wingdings"/>
+    </w:rPr>
+  </w:style>
   <w:style w:type="paragraph" w:styleId="Heading">
     <w:name w:val="Heading"/>
     <w:basedOn w:val="Normal"/>
@@ -3717,7 +3766,7 @@
     <w:basedOn w:val="Normal"/>
     <w:autoRedefine/>
     <w:pPr>
-      <w:overflowPunct w:val="true"/>
+      <w:overflowPunct w:val="false"/>
       <w:spacing w:lineRule="auto" w:line="240" w:before="40" w:after="40"/>
       <w:textAlignment w:val="baseline"/>
     </w:pPr>
@@ -3732,7 +3781,7 @@
     <w:basedOn w:val="Normal"/>
     <w:autoRedefine/>
     <w:pPr>
-      <w:overflowPunct w:val="true"/>
+      <w:overflowPunct w:val="false"/>
       <w:spacing w:lineRule="auto" w:line="240" w:before="40" w:after="40"/>
       <w:textAlignment w:val="baseline"/>
     </w:pPr>
@@ -3747,7 +3796,7 @@
     <w:basedOn w:val="Normal"/>
     <w:autoRedefine/>
     <w:pPr>
-      <w:overflowPunct w:val="true"/>
+      <w:overflowPunct w:val="false"/>
       <w:spacing w:lineRule="auto" w:line="240" w:before="40" w:after="40"/>
       <w:textAlignment w:val="baseline"/>
     </w:pPr>
@@ -3762,7 +3811,7 @@
     <w:basedOn w:val="Normal"/>
     <w:autoRedefine/>
     <w:pPr>
-      <w:overflowPunct w:val="true"/>
+      <w:overflowPunct w:val="false"/>
       <w:spacing w:lineRule="auto" w:line="240" w:before="40" w:after="40"/>
       <w:textAlignment w:val="baseline"/>
     </w:pPr>

</xml_diff>

<commit_message>
changes to rsta templates
</commit_message>
<xml_diff>
--- a/document-merge-service/rsta_templates/amtsbericht_zu_ausnahme.docx
+++ b/document-merge-service/rsta_templates/amtsbericht_zu_ausnahme.docx
@@ -239,7 +239,7 @@
             </w:pPr>
             <w:r>
               <w:rPr/>
-              <w:t>Unsere Referenz</w:t>
+              <w:t>eBau Nummer</w:t>
             </w:r>
           </w:p>
         </w:tc>
@@ -348,7 +348,7 @@
           <w:p>
             <w:pPr>
               <w:pStyle w:val="Normal"/>
-              <w:overflowPunct w:val="false"/>
+              <w:overflowPunct w:val="true"/>
               <w:spacing w:before="0" w:after="0"/>
               <w:textAlignment w:val="baseline"/>
               <w:rPr>
@@ -729,15 +729,16 @@
               <w:bidi w:val="0"/>
               <w:spacing w:lineRule="atLeast" w:line="280" w:before="0" w:after="220"/>
               <w:jc w:val="left"/>
-              <w:rPr>
-                <w:highlight w:val="green"/>
-              </w:rPr>
+              <w:rPr/>
             </w:pPr>
+            <w:r>
+              <w:rPr/>
+              <w:t>Baugesuch vom {{BAUEINGABE_DATUM}}</w:t>
+            </w:r>
             <w:r>
               <w:rPr>
                 <w:highlight w:val="green"/>
               </w:rPr>
-              <w:t>Baugesuch vom</w:t>
               <w:br/>
               <w:t>Pläne vom</w:t>
             </w:r>
@@ -804,8 +805,8 @@
         <w:rPr/>
         <w:t xml:space="preserve"> begründet die Bauherrschaft die Ausnahme damit, dass</w:t>
       </w:r>
-      <w:bookmarkStart w:id="0" w:name="__Fieldmark__6693_2528924149"/>
-      <w:bookmarkStart w:id="1" w:name="__Fieldmark__126_1301528677"/>
+      <w:bookmarkStart w:id="0" w:name="__Fieldmark__126_1301528677"/>
+      <w:bookmarkStart w:id="1" w:name="__Fieldmark__6693_2528924149"/>
       <w:bookmarkEnd w:id="0"/>
       <w:bookmarkEnd w:id="1"/>
       <w:r>
@@ -837,13 +838,7 @@
       </w:pPr>
       <w:r>
         <w:rPr/>
-        <w:t xml:space="preserve">Gemäss Art. 26 BauG können Ausnahmen von einzelnen Bauvorschriften gewährt werden, wenn besondere Verhältnisse es rechtfertigen und keine öffentlichen Interessen beeinträchtigt werden. Ausnahmen dürfen überdies keine wesentlichen nachbarlichen Interessen verletzen, es sei denn, die Beeinträchtigung könne durch Entschädigung vollwertig ausgeglichen werden </w:t>
-      </w:r>
-      <w:r>
-        <w:rPr>
-          <w:highlight w:val="green"/>
-        </w:rPr>
-        <w:t>(Lastenausgleich gemäss Art. 30 f BauG).</w:t>
+        <w:t>Gemäss Art. 26 BauG können Ausnahmen von einzelnen Bauvorschriften gewährt werden, wenn besondere Verhältnisse es rechtfertigen und keine öffentlichen Interessen beeinträchtigt werden. Ausnahmen dürfen überdies keine wesentlichen nachbarlichen Interessen verletzen, es sei denn, die Beeinträchtigung könne durch Entschädigung vollwertig ausgeglichen werden (Lastenausgleich gemäss Art. 30 f BauG).</w:t>
       </w:r>
     </w:p>
     <w:p>
@@ -853,15 +848,15 @@
           <w:ilvl w:val="0"/>
           <w:numId w:val="0"/>
         </w:numPr>
-        <w:ind w:left="709" w:right="0" w:hanging="709"/>
+        <w:ind w:left="576" w:right="0" w:hanging="0"/>
         <w:rPr/>
       </w:pPr>
       <w:r>
         <w:rPr/>
         <w:t>Anhand der Unterlagen beurteilt das {{LEITBEHOERDE_NAME}} die Begründung der Bauherrschaft als nachvollziehbar dargelegt und die besonderen Verhältnisse, die es rechtfertigen, die Ausnahme zu gewähren, sind nachgewiesen. Es sind keine</w:t>
       </w:r>
-      <w:bookmarkStart w:id="3" w:name="__Fieldmark__6704_2528924149"/>
-      <w:bookmarkStart w:id="4" w:name="__Fieldmark__140_1301528677"/>
+      <w:bookmarkStart w:id="3" w:name="__Fieldmark__140_1301528677"/>
+      <w:bookmarkStart w:id="4" w:name="__Fieldmark__6704_2528924149"/>
       <w:bookmarkEnd w:id="3"/>
       <w:bookmarkEnd w:id="4"/>
       <w:r>
@@ -907,21 +902,17 @@
       </w:r>
       <w:r>
         <w:rPr/>
-        <w:t xml:space="preserve"> beeinträchtigt. Überdies sind keine</w:t>
-      </w:r>
-      <w:r>
-        <w:rPr/>
-        <w:t xml:space="preserve"> </w:t>
+        <w:t xml:space="preserve"> beeinträchtigt. Überdies sind keine </w:t>
       </w:r>
       <w:r>
         <w:rPr>
           <w:highlight w:val="green"/>
         </w:rPr>
-        <w:t xml:space="preserve">(??) </w:t>
-      </w:r>
-      <w:r>
-        <w:rPr/>
-        <w:t xml:space="preserve">wesentlichen nachbarlichen Interessen ersichtlich, die verletzt sein könnten. </w:t>
+        <w:t>(??)</w:t>
+      </w:r>
+      <w:r>
+        <w:rPr/>
+        <w:t xml:space="preserve"> wesentlichen nachbarlichen Interessen ersichtlich, die verletzt sein könnten. </w:t>
       </w:r>
     </w:p>
     <w:p>
@@ -931,16 +922,14 @@
           <w:ilvl w:val="0"/>
           <w:numId w:val="0"/>
         </w:numPr>
-        <w:ind w:left="709" w:right="0" w:hanging="709"/>
+        <w:ind w:left="576" w:right="0" w:hanging="0"/>
+        <w:rPr/>
+      </w:pPr>
+      <w:r>
         <w:rPr>
           <w:color w:val="FF0000"/>
         </w:rPr>
-      </w:pPr>
-      <w:r>
-        <w:rPr>
-          <w:color w:val="FF0000"/>
-        </w:rPr>
-        <w:t>negativ:</w:t>
+        <w:t>Negativ:</w:t>
       </w:r>
     </w:p>
     <w:p>
@@ -950,10 +939,8 @@
           <w:ilvl w:val="0"/>
           <w:numId w:val="0"/>
         </w:numPr>
-        <w:ind w:left="709" w:right="0" w:hanging="709"/>
-        <w:rPr>
-          <w:color w:val="FF0000"/>
-        </w:rPr>
+        <w:ind w:left="576" w:right="0" w:hanging="0"/>
+        <w:rPr/>
       </w:pPr>
       <w:r>
         <w:rPr>
@@ -969,10 +956,8 @@
           <w:ilvl w:val="0"/>
           <w:numId w:val="0"/>
         </w:numPr>
-        <w:ind w:left="709" w:right="0" w:hanging="709"/>
-        <w:rPr>
-          <w:color w:val="FF0000"/>
-        </w:rPr>
+        <w:ind w:left="576" w:right="0" w:hanging="0"/>
+        <w:rPr/>
       </w:pPr>
       <w:r>
         <w:rPr>
@@ -988,10 +973,8 @@
           <w:ilvl w:val="0"/>
           <w:numId w:val="0"/>
         </w:numPr>
-        <w:ind w:left="709" w:right="0" w:hanging="709"/>
-        <w:rPr>
-          <w:color w:val="FF0000"/>
-        </w:rPr>
+        <w:ind w:left="576" w:right="0" w:hanging="0"/>
+        <w:rPr/>
       </w:pPr>
       <w:r>
         <w:rPr>
@@ -1007,10 +990,8 @@
           <w:ilvl w:val="0"/>
           <w:numId w:val="0"/>
         </w:numPr>
-        <w:ind w:left="709" w:right="0" w:hanging="709"/>
-        <w:rPr>
-          <w:color w:val="FF0000"/>
-        </w:rPr>
+        <w:ind w:left="576" w:right="0" w:hanging="0"/>
+        <w:rPr/>
       </w:pPr>
       <w:r>
         <w:rPr>
@@ -1026,10 +1007,8 @@
           <w:ilvl w:val="0"/>
           <w:numId w:val="0"/>
         </w:numPr>
-        <w:ind w:left="709" w:right="0" w:hanging="709"/>
-        <w:rPr>
-          <w:color w:val="FF0000"/>
-        </w:rPr>
+        <w:ind w:left="576" w:right="0" w:hanging="0"/>
+        <w:rPr/>
       </w:pPr>
       <w:r>
         <w:rPr>
@@ -1045,10 +1024,8 @@
           <w:ilvl w:val="0"/>
           <w:numId w:val="0"/>
         </w:numPr>
-        <w:ind w:left="709" w:right="0" w:hanging="709"/>
-        <w:rPr>
-          <w:color w:val="FF0000"/>
-        </w:rPr>
+        <w:ind w:left="576" w:right="0" w:hanging="0"/>
+        <w:rPr/>
       </w:pPr>
       <w:r>
         <w:rPr>
@@ -1398,7 +1375,7 @@
         <w:pStyle w:val="Normal"/>
         <w:widowControl/>
         <w:suppressAutoHyphens w:val="false"/>
-        <w:overflowPunct w:val="false"/>
+        <w:overflowPunct w:val="true"/>
         <w:bidi w:val="0"/>
         <w:spacing w:lineRule="atLeast" w:line="280" w:before="0" w:after="220"/>
         <w:jc w:val="left"/>
@@ -1428,7 +1405,7 @@
         <w:pStyle w:val="Normal"/>
         <w:widowControl/>
         <w:suppressAutoHyphens w:val="false"/>
-        <w:overflowPunct w:val="false"/>
+        <w:overflowPunct w:val="true"/>
         <w:bidi w:val="0"/>
         <w:spacing w:lineRule="atLeast" w:line="280" w:before="0" w:after="220"/>
         <w:jc w:val="left"/>
@@ -1458,7 +1435,97 @@
         <w:pStyle w:val="Normal"/>
         <w:widowControl/>
         <w:suppressAutoHyphens w:val="false"/>
-        <w:overflowPunct w:val="false"/>
+        <w:overflowPunct w:val="true"/>
+        <w:bidi w:val="0"/>
+        <w:spacing w:lineRule="atLeast" w:line="280" w:before="0" w:after="220"/>
+        <w:jc w:val="left"/>
+        <w:rPr/>
+      </w:pPr>
+      <w:r>
+        <w:rPr/>
+      </w:r>
+    </w:p>
+    <w:p>
+      <w:pPr>
+        <w:sectPr>
+          <w:footnotePr>
+            <w:numFmt w:val="decimal"/>
+          </w:footnotePr>
+          <w:type w:val="continuous"/>
+          <w:pgSz w:w="11906" w:h="16838"/>
+          <w:pgMar w:left="1588" w:right="851" w:header="397" w:top="1418" w:footer="0" w:bottom="851" w:gutter="0"/>
+          <w:formProt w:val="false"/>
+          <w:textDirection w:val="lrTb"/>
+          <w:docGrid w:type="default" w:linePitch="312" w:charSpace="0"/>
+        </w:sectPr>
+      </w:pPr>
+    </w:p>
+    <w:p>
+      <w:pPr>
+        <w:pStyle w:val="Normal"/>
+        <w:widowControl/>
+        <w:suppressAutoHyphens w:val="false"/>
+        <w:overflowPunct w:val="true"/>
+        <w:bidi w:val="0"/>
+        <w:spacing w:lineRule="atLeast" w:line="280" w:before="0" w:after="220"/>
+        <w:jc w:val="left"/>
+        <w:rPr/>
+      </w:pPr>
+      <w:r>
+        <w:rPr/>
+      </w:r>
+    </w:p>
+    <w:p>
+      <w:pPr>
+        <w:sectPr>
+          <w:footnotePr>
+            <w:numFmt w:val="decimal"/>
+          </w:footnotePr>
+          <w:type w:val="continuous"/>
+          <w:pgSz w:w="11906" w:h="16838"/>
+          <w:pgMar w:left="1588" w:right="851" w:header="397" w:top="1418" w:footer="0" w:bottom="851" w:gutter="0"/>
+          <w:formProt w:val="false"/>
+          <w:textDirection w:val="lrTb"/>
+          <w:docGrid w:type="default" w:linePitch="312" w:charSpace="0"/>
+        </w:sectPr>
+      </w:pPr>
+    </w:p>
+    <w:p>
+      <w:pPr>
+        <w:pStyle w:val="Normal"/>
+        <w:widowControl/>
+        <w:suppressAutoHyphens w:val="false"/>
+        <w:overflowPunct w:val="true"/>
+        <w:bidi w:val="0"/>
+        <w:spacing w:lineRule="atLeast" w:line="280" w:before="0" w:after="220"/>
+        <w:jc w:val="left"/>
+        <w:rPr/>
+      </w:pPr>
+      <w:r>
+        <w:rPr/>
+      </w:r>
+    </w:p>
+    <w:p>
+      <w:pPr>
+        <w:sectPr>
+          <w:footnotePr>
+            <w:numFmt w:val="decimal"/>
+          </w:footnotePr>
+          <w:type w:val="continuous"/>
+          <w:pgSz w:w="11906" w:h="16838"/>
+          <w:pgMar w:left="1588" w:right="851" w:header="397" w:top="1418" w:footer="0" w:bottom="851" w:gutter="0"/>
+          <w:formProt w:val="false"/>
+          <w:textDirection w:val="lrTb"/>
+          <w:docGrid w:type="default" w:linePitch="312" w:charSpace="0"/>
+        </w:sectPr>
+      </w:pPr>
+    </w:p>
+    <w:p>
+      <w:pPr>
+        <w:pStyle w:val="Normal"/>
+        <w:widowControl/>
+        <w:suppressAutoHyphens w:val="false"/>
+        <w:overflowPunct w:val="true"/>
         <w:bidi w:val="0"/>
         <w:spacing w:lineRule="atLeast" w:line="280" w:before="0" w:after="220"/>
         <w:jc w:val="left"/>
@@ -1531,7 +1598,7 @@
     </w:r>
     <w:r>
       <w:rPr/>
-      <w:t>2</w:t>
+      <w:t>4</w:t>
     </w:r>
     <w:r>
       <w:rPr/>
@@ -1557,7 +1624,7 @@
     </w:r>
     <w:r>
       <w:rPr/>
-      <w:t>3</w:t>
+      <w:t>4</w:t>
     </w:r>
     <w:r>
       <w:rPr/>
@@ -2139,7 +2206,7 @@
     <w:pPr>
       <w:widowControl/>
       <w:suppressAutoHyphens w:val="false"/>
-      <w:overflowPunct w:val="false"/>
+      <w:overflowPunct w:val="true"/>
       <w:bidi w:val="0"/>
       <w:spacing w:lineRule="atLeast" w:line="280" w:before="0" w:after="220"/>
       <w:jc w:val="left"/>
@@ -3157,6 +3224,195 @@
       <w:rFonts w:cs="Wingdings"/>
     </w:rPr>
   </w:style>
+  <w:style w:type="character" w:styleId="ListLabel76">
+    <w:name w:val="ListLabel 76"/>
+    <w:qFormat/>
+    <w:rPr>
+      <w:rFonts w:cs="Arial"/>
+    </w:rPr>
+  </w:style>
+  <w:style w:type="character" w:styleId="ListLabel77">
+    <w:name w:val="ListLabel 77"/>
+    <w:qFormat/>
+    <w:rPr>
+      <w:rFonts w:cs="Courier New"/>
+    </w:rPr>
+  </w:style>
+  <w:style w:type="character" w:styleId="ListLabel78">
+    <w:name w:val="ListLabel 78"/>
+    <w:qFormat/>
+    <w:rPr>
+      <w:rFonts w:cs="Wingdings"/>
+    </w:rPr>
+  </w:style>
+  <w:style w:type="character" w:styleId="ListLabel79">
+    <w:name w:val="ListLabel 79"/>
+    <w:qFormat/>
+    <w:rPr>
+      <w:rFonts w:cs="Symbol"/>
+    </w:rPr>
+  </w:style>
+  <w:style w:type="character" w:styleId="ListLabel80">
+    <w:name w:val="ListLabel 80"/>
+    <w:qFormat/>
+    <w:rPr>
+      <w:rFonts w:cs="Courier New"/>
+    </w:rPr>
+  </w:style>
+  <w:style w:type="character" w:styleId="ListLabel81">
+    <w:name w:val="ListLabel 81"/>
+    <w:qFormat/>
+    <w:rPr>
+      <w:rFonts w:cs="Wingdings"/>
+    </w:rPr>
+  </w:style>
+  <w:style w:type="character" w:styleId="ListLabel82">
+    <w:name w:val="ListLabel 82"/>
+    <w:qFormat/>
+    <w:rPr>
+      <w:rFonts w:cs="Symbol"/>
+    </w:rPr>
+  </w:style>
+  <w:style w:type="character" w:styleId="ListLabel83">
+    <w:name w:val="ListLabel 83"/>
+    <w:qFormat/>
+    <w:rPr>
+      <w:rFonts w:cs="Courier New"/>
+    </w:rPr>
+  </w:style>
+  <w:style w:type="character" w:styleId="ListLabel84">
+    <w:name w:val="ListLabel 84"/>
+    <w:qFormat/>
+    <w:rPr>
+      <w:rFonts w:cs="Wingdings"/>
+    </w:rPr>
+  </w:style>
+  <w:style w:type="character" w:styleId="ListLabel85">
+    <w:name w:val="ListLabel 85"/>
+    <w:qFormat/>
+    <w:rPr>
+      <w:rFonts w:cs="Arial"/>
+    </w:rPr>
+  </w:style>
+  <w:style w:type="character" w:styleId="ListLabel86">
+    <w:name w:val="ListLabel 86"/>
+    <w:qFormat/>
+    <w:rPr>
+      <w:rFonts w:cs="Courier New"/>
+    </w:rPr>
+  </w:style>
+  <w:style w:type="character" w:styleId="ListLabel87">
+    <w:name w:val="ListLabel 87"/>
+    <w:qFormat/>
+    <w:rPr>
+      <w:rFonts w:cs="Wingdings"/>
+    </w:rPr>
+  </w:style>
+  <w:style w:type="character" w:styleId="ListLabel88">
+    <w:name w:val="ListLabel 88"/>
+    <w:qFormat/>
+    <w:rPr>
+      <w:rFonts w:cs="Symbol"/>
+    </w:rPr>
+  </w:style>
+  <w:style w:type="character" w:styleId="ListLabel89">
+    <w:name w:val="ListLabel 89"/>
+    <w:qFormat/>
+    <w:rPr>
+      <w:rFonts w:cs="Courier New"/>
+    </w:rPr>
+  </w:style>
+  <w:style w:type="character" w:styleId="ListLabel90">
+    <w:name w:val="ListLabel 90"/>
+    <w:qFormat/>
+    <w:rPr>
+      <w:rFonts w:cs="Wingdings"/>
+    </w:rPr>
+  </w:style>
+  <w:style w:type="character" w:styleId="ListLabel91">
+    <w:name w:val="ListLabel 91"/>
+    <w:qFormat/>
+    <w:rPr>
+      <w:rFonts w:cs="Symbol"/>
+    </w:rPr>
+  </w:style>
+  <w:style w:type="character" w:styleId="ListLabel92">
+    <w:name w:val="ListLabel 92"/>
+    <w:qFormat/>
+    <w:rPr>
+      <w:rFonts w:cs="Courier New"/>
+    </w:rPr>
+  </w:style>
+  <w:style w:type="character" w:styleId="ListLabel93">
+    <w:name w:val="ListLabel 93"/>
+    <w:qFormat/>
+    <w:rPr>
+      <w:rFonts w:cs="Wingdings"/>
+    </w:rPr>
+  </w:style>
+  <w:style w:type="character" w:styleId="ListLabel94">
+    <w:name w:val="ListLabel 94"/>
+    <w:qFormat/>
+    <w:rPr>
+      <w:rFonts w:cs="Arial"/>
+    </w:rPr>
+  </w:style>
+  <w:style w:type="character" w:styleId="ListLabel95">
+    <w:name w:val="ListLabel 95"/>
+    <w:qFormat/>
+    <w:rPr>
+      <w:rFonts w:cs="Courier New"/>
+    </w:rPr>
+  </w:style>
+  <w:style w:type="character" w:styleId="ListLabel96">
+    <w:name w:val="ListLabel 96"/>
+    <w:qFormat/>
+    <w:rPr>
+      <w:rFonts w:cs="Wingdings"/>
+    </w:rPr>
+  </w:style>
+  <w:style w:type="character" w:styleId="ListLabel97">
+    <w:name w:val="ListLabel 97"/>
+    <w:qFormat/>
+    <w:rPr>
+      <w:rFonts w:cs="Symbol"/>
+    </w:rPr>
+  </w:style>
+  <w:style w:type="character" w:styleId="ListLabel98">
+    <w:name w:val="ListLabel 98"/>
+    <w:qFormat/>
+    <w:rPr>
+      <w:rFonts w:cs="Courier New"/>
+    </w:rPr>
+  </w:style>
+  <w:style w:type="character" w:styleId="ListLabel99">
+    <w:name w:val="ListLabel 99"/>
+    <w:qFormat/>
+    <w:rPr>
+      <w:rFonts w:cs="Wingdings"/>
+    </w:rPr>
+  </w:style>
+  <w:style w:type="character" w:styleId="ListLabel100">
+    <w:name w:val="ListLabel 100"/>
+    <w:qFormat/>
+    <w:rPr>
+      <w:rFonts w:cs="Symbol"/>
+    </w:rPr>
+  </w:style>
+  <w:style w:type="character" w:styleId="ListLabel101">
+    <w:name w:val="ListLabel 101"/>
+    <w:qFormat/>
+    <w:rPr>
+      <w:rFonts w:cs="Courier New"/>
+    </w:rPr>
+  </w:style>
+  <w:style w:type="character" w:styleId="ListLabel102">
+    <w:name w:val="ListLabel 102"/>
+    <w:qFormat/>
+    <w:rPr>
+      <w:rFonts w:cs="Wingdings"/>
+    </w:rPr>
+  </w:style>
   <w:style w:type="paragraph" w:styleId="Heading">
     <w:name w:val="Heading"/>
     <w:basedOn w:val="Normal"/>
@@ -3766,7 +4022,7 @@
     <w:basedOn w:val="Normal"/>
     <w:autoRedefine/>
     <w:pPr>
-      <w:overflowPunct w:val="false"/>
+      <w:overflowPunct w:val="true"/>
       <w:spacing w:lineRule="auto" w:line="240" w:before="40" w:after="40"/>
       <w:textAlignment w:val="baseline"/>
     </w:pPr>
@@ -3781,7 +4037,7 @@
     <w:basedOn w:val="Normal"/>
     <w:autoRedefine/>
     <w:pPr>
-      <w:overflowPunct w:val="false"/>
+      <w:overflowPunct w:val="true"/>
       <w:spacing w:lineRule="auto" w:line="240" w:before="40" w:after="40"/>
       <w:textAlignment w:val="baseline"/>
     </w:pPr>
@@ -3796,7 +4052,7 @@
     <w:basedOn w:val="Normal"/>
     <w:autoRedefine/>
     <w:pPr>
-      <w:overflowPunct w:val="false"/>
+      <w:overflowPunct w:val="true"/>
       <w:spacing w:lineRule="auto" w:line="240" w:before="40" w:after="40"/>
       <w:textAlignment w:val="baseline"/>
     </w:pPr>
@@ -3811,7 +4067,7 @@
     <w:basedOn w:val="Normal"/>
     <w:autoRedefine/>
     <w:pPr>
-      <w:overflowPunct w:val="false"/>
+      <w:overflowPunct w:val="true"/>
       <w:spacing w:lineRule="auto" w:line="240" w:before="40" w:after="40"/>
       <w:textAlignment w:val="baseline"/>
     </w:pPr>
@@ -3870,6 +4126,26 @@
       <w:bCs/>
     </w:rPr>
   </w:style>
+  <w:style w:type="paragraph" w:styleId="Heading10">
+    <w:name w:val="Heading 10"/>
+    <w:basedOn w:val="Heading"/>
+    <w:next w:val="TextBody"/>
+    <w:qFormat/>
+    <w:pPr>
+      <w:numPr>
+        <w:ilvl w:val="8"/>
+        <w:numId w:val="1"/>
+      </w:numPr>
+      <w:spacing w:before="60" w:after="60"/>
+      <w:outlineLvl w:val="8"/>
+    </w:pPr>
+    <w:rPr>
+      <w:b/>
+      <w:bCs/>
+      <w:sz w:val="21"/>
+      <w:szCs w:val="21"/>
+    </w:rPr>
+  </w:style>
   <w:style w:type="numbering" w:styleId="NoList">
     <w:name w:val="No List"/>
     <w:qFormat/>

</xml_diff>

<commit_message>
rsta templates almost done
</commit_message>
<xml_diff>
--- a/document-merge-service/rsta_templates/amtsbericht_zu_ausnahme.docx
+++ b/document-merge-service/rsta_templates/amtsbericht_zu_ausnahme.docx
@@ -348,7 +348,7 @@
           <w:p>
             <w:pPr>
               <w:pStyle w:val="Normal"/>
-              <w:overflowPunct w:val="true"/>
+              <w:overflowPunct w:val="false"/>
               <w:spacing w:before="0" w:after="0"/>
               <w:textAlignment w:val="baseline"/>
               <w:rPr>
@@ -527,7 +527,7 @@
                 <w:b/>
                 <w:szCs w:val="24"/>
               </w:rPr>
-              <w:t xml:space="preserve">{{GESUCHSTELLER_NAME_ADDRESS}} </w:t>
+              <w:t>{{GESUCHSTELLER_NAME_ADDRESS}}</w:t>
             </w:r>
             <w:r>
               <w:rPr>
@@ -805,8 +805,8 @@
         <w:rPr/>
         <w:t xml:space="preserve"> begründet die Bauherrschaft die Ausnahme damit, dass</w:t>
       </w:r>
-      <w:bookmarkStart w:id="0" w:name="__Fieldmark__126_1301528677"/>
-      <w:bookmarkStart w:id="1" w:name="__Fieldmark__6693_2528924149"/>
+      <w:bookmarkStart w:id="0" w:name="__Fieldmark__6693_2528924149"/>
+      <w:bookmarkStart w:id="1" w:name="__Fieldmark__126_1301528677"/>
       <w:bookmarkEnd w:id="0"/>
       <w:bookmarkEnd w:id="1"/>
       <w:r>
@@ -855,8 +855,8 @@
         <w:rPr/>
         <w:t>Anhand der Unterlagen beurteilt das {{LEITBEHOERDE_NAME}} die Begründung der Bauherrschaft als nachvollziehbar dargelegt und die besonderen Verhältnisse, die es rechtfertigen, die Ausnahme zu gewähren, sind nachgewiesen. Es sind keine</w:t>
       </w:r>
-      <w:bookmarkStart w:id="3" w:name="__Fieldmark__140_1301528677"/>
-      <w:bookmarkStart w:id="4" w:name="__Fieldmark__6704_2528924149"/>
+      <w:bookmarkStart w:id="3" w:name="__Fieldmark__6704_2528924149"/>
+      <w:bookmarkStart w:id="4" w:name="__Fieldmark__140_1301528677"/>
       <w:bookmarkEnd w:id="3"/>
       <w:bookmarkEnd w:id="4"/>
       <w:r>
@@ -867,7 +867,7 @@
         <w:rPr>
           <w:highlight w:val="green"/>
         </w:rPr>
-        <w:t xml:space="preserve">(??) </w:t>
+        <w:t xml:space="preserve">?? </w:t>
       </w:r>
       <w:r>
         <w:rPr/>
@@ -908,7 +908,7 @@
         <w:rPr>
           <w:highlight w:val="green"/>
         </w:rPr>
-        <w:t>(??)</w:t>
+        <w:t>??</w:t>
       </w:r>
       <w:r>
         <w:rPr/>
@@ -1375,7 +1375,7 @@
         <w:pStyle w:val="Normal"/>
         <w:widowControl/>
         <w:suppressAutoHyphens w:val="false"/>
-        <w:overflowPunct w:val="true"/>
+        <w:overflowPunct w:val="false"/>
         <w:bidi w:val="0"/>
         <w:spacing w:lineRule="atLeast" w:line="280" w:before="0" w:after="220"/>
         <w:jc w:val="left"/>
@@ -1405,7 +1405,7 @@
         <w:pStyle w:val="Normal"/>
         <w:widowControl/>
         <w:suppressAutoHyphens w:val="false"/>
-        <w:overflowPunct w:val="true"/>
+        <w:overflowPunct w:val="false"/>
         <w:bidi w:val="0"/>
         <w:spacing w:lineRule="atLeast" w:line="280" w:before="0" w:after="220"/>
         <w:jc w:val="left"/>
@@ -1435,7 +1435,7 @@
         <w:pStyle w:val="Normal"/>
         <w:widowControl/>
         <w:suppressAutoHyphens w:val="false"/>
-        <w:overflowPunct w:val="true"/>
+        <w:overflowPunct w:val="false"/>
         <w:bidi w:val="0"/>
         <w:spacing w:lineRule="atLeast" w:line="280" w:before="0" w:after="220"/>
         <w:jc w:val="left"/>
@@ -1465,7 +1465,7 @@
         <w:pStyle w:val="Normal"/>
         <w:widowControl/>
         <w:suppressAutoHyphens w:val="false"/>
-        <w:overflowPunct w:val="true"/>
+        <w:overflowPunct w:val="false"/>
         <w:bidi w:val="0"/>
         <w:spacing w:lineRule="atLeast" w:line="280" w:before="0" w:after="220"/>
         <w:jc w:val="left"/>
@@ -1495,7 +1495,7 @@
         <w:pStyle w:val="Normal"/>
         <w:widowControl/>
         <w:suppressAutoHyphens w:val="false"/>
-        <w:overflowPunct w:val="true"/>
+        <w:overflowPunct w:val="false"/>
         <w:bidi w:val="0"/>
         <w:spacing w:lineRule="atLeast" w:line="280" w:before="0" w:after="220"/>
         <w:jc w:val="left"/>
@@ -1525,7 +1525,97 @@
         <w:pStyle w:val="Normal"/>
         <w:widowControl/>
         <w:suppressAutoHyphens w:val="false"/>
-        <w:overflowPunct w:val="true"/>
+        <w:overflowPunct w:val="false"/>
+        <w:bidi w:val="0"/>
+        <w:spacing w:lineRule="atLeast" w:line="280" w:before="0" w:after="220"/>
+        <w:jc w:val="left"/>
+        <w:rPr/>
+      </w:pPr>
+      <w:r>
+        <w:rPr/>
+      </w:r>
+    </w:p>
+    <w:p>
+      <w:pPr>
+        <w:sectPr>
+          <w:footnotePr>
+            <w:numFmt w:val="decimal"/>
+          </w:footnotePr>
+          <w:type w:val="continuous"/>
+          <w:pgSz w:w="11906" w:h="16838"/>
+          <w:pgMar w:left="1588" w:right="851" w:header="397" w:top="1418" w:footer="0" w:bottom="851" w:gutter="0"/>
+          <w:formProt w:val="false"/>
+          <w:textDirection w:val="lrTb"/>
+          <w:docGrid w:type="default" w:linePitch="312" w:charSpace="0"/>
+        </w:sectPr>
+      </w:pPr>
+    </w:p>
+    <w:p>
+      <w:pPr>
+        <w:pStyle w:val="Normal"/>
+        <w:widowControl/>
+        <w:suppressAutoHyphens w:val="false"/>
+        <w:overflowPunct w:val="false"/>
+        <w:bidi w:val="0"/>
+        <w:spacing w:lineRule="atLeast" w:line="280" w:before="0" w:after="220"/>
+        <w:jc w:val="left"/>
+        <w:rPr/>
+      </w:pPr>
+      <w:r>
+        <w:rPr/>
+      </w:r>
+    </w:p>
+    <w:p>
+      <w:pPr>
+        <w:sectPr>
+          <w:footnotePr>
+            <w:numFmt w:val="decimal"/>
+          </w:footnotePr>
+          <w:type w:val="continuous"/>
+          <w:pgSz w:w="11906" w:h="16838"/>
+          <w:pgMar w:left="1588" w:right="851" w:header="397" w:top="1418" w:footer="0" w:bottom="851" w:gutter="0"/>
+          <w:formProt w:val="false"/>
+          <w:textDirection w:val="lrTb"/>
+          <w:docGrid w:type="default" w:linePitch="312" w:charSpace="0"/>
+        </w:sectPr>
+      </w:pPr>
+    </w:p>
+    <w:p>
+      <w:pPr>
+        <w:pStyle w:val="Normal"/>
+        <w:widowControl/>
+        <w:suppressAutoHyphens w:val="false"/>
+        <w:overflowPunct w:val="false"/>
+        <w:bidi w:val="0"/>
+        <w:spacing w:lineRule="atLeast" w:line="280" w:before="0" w:after="220"/>
+        <w:jc w:val="left"/>
+        <w:rPr/>
+      </w:pPr>
+      <w:r>
+        <w:rPr/>
+      </w:r>
+    </w:p>
+    <w:p>
+      <w:pPr>
+        <w:sectPr>
+          <w:footnotePr>
+            <w:numFmt w:val="decimal"/>
+          </w:footnotePr>
+          <w:type w:val="continuous"/>
+          <w:pgSz w:w="11906" w:h="16838"/>
+          <w:pgMar w:left="1588" w:right="851" w:header="397" w:top="1418" w:footer="0" w:bottom="851" w:gutter="0"/>
+          <w:formProt w:val="false"/>
+          <w:textDirection w:val="lrTb"/>
+          <w:docGrid w:type="default" w:linePitch="312" w:charSpace="0"/>
+        </w:sectPr>
+      </w:pPr>
+    </w:p>
+    <w:p>
+      <w:pPr>
+        <w:pStyle w:val="Normal"/>
+        <w:widowControl/>
+        <w:suppressAutoHyphens w:val="false"/>
+        <w:overflowPunct w:val="false"/>
         <w:bidi w:val="0"/>
         <w:spacing w:lineRule="atLeast" w:line="280" w:before="0" w:after="220"/>
         <w:jc w:val="left"/>
@@ -2206,7 +2296,7 @@
     <w:pPr>
       <w:widowControl/>
       <w:suppressAutoHyphens w:val="false"/>
-      <w:overflowPunct w:val="true"/>
+      <w:overflowPunct w:val="false"/>
       <w:bidi w:val="0"/>
       <w:spacing w:lineRule="atLeast" w:line="280" w:before="0" w:after="220"/>
       <w:jc w:val="left"/>
@@ -3413,6 +3503,195 @@
       <w:rFonts w:cs="Wingdings"/>
     </w:rPr>
   </w:style>
+  <w:style w:type="character" w:styleId="ListLabel103">
+    <w:name w:val="ListLabel 103"/>
+    <w:qFormat/>
+    <w:rPr>
+      <w:rFonts w:cs="Arial"/>
+    </w:rPr>
+  </w:style>
+  <w:style w:type="character" w:styleId="ListLabel104">
+    <w:name w:val="ListLabel 104"/>
+    <w:qFormat/>
+    <w:rPr>
+      <w:rFonts w:cs="Courier New"/>
+    </w:rPr>
+  </w:style>
+  <w:style w:type="character" w:styleId="ListLabel105">
+    <w:name w:val="ListLabel 105"/>
+    <w:qFormat/>
+    <w:rPr>
+      <w:rFonts w:cs="Wingdings"/>
+    </w:rPr>
+  </w:style>
+  <w:style w:type="character" w:styleId="ListLabel106">
+    <w:name w:val="ListLabel 106"/>
+    <w:qFormat/>
+    <w:rPr>
+      <w:rFonts w:cs="Symbol"/>
+    </w:rPr>
+  </w:style>
+  <w:style w:type="character" w:styleId="ListLabel107">
+    <w:name w:val="ListLabel 107"/>
+    <w:qFormat/>
+    <w:rPr>
+      <w:rFonts w:cs="Courier New"/>
+    </w:rPr>
+  </w:style>
+  <w:style w:type="character" w:styleId="ListLabel108">
+    <w:name w:val="ListLabel 108"/>
+    <w:qFormat/>
+    <w:rPr>
+      <w:rFonts w:cs="Wingdings"/>
+    </w:rPr>
+  </w:style>
+  <w:style w:type="character" w:styleId="ListLabel109">
+    <w:name w:val="ListLabel 109"/>
+    <w:qFormat/>
+    <w:rPr>
+      <w:rFonts w:cs="Symbol"/>
+    </w:rPr>
+  </w:style>
+  <w:style w:type="character" w:styleId="ListLabel110">
+    <w:name w:val="ListLabel 110"/>
+    <w:qFormat/>
+    <w:rPr>
+      <w:rFonts w:cs="Courier New"/>
+    </w:rPr>
+  </w:style>
+  <w:style w:type="character" w:styleId="ListLabel111">
+    <w:name w:val="ListLabel 111"/>
+    <w:qFormat/>
+    <w:rPr>
+      <w:rFonts w:cs="Wingdings"/>
+    </w:rPr>
+  </w:style>
+  <w:style w:type="character" w:styleId="ListLabel112">
+    <w:name w:val="ListLabel 112"/>
+    <w:qFormat/>
+    <w:rPr>
+      <w:rFonts w:cs="Arial"/>
+    </w:rPr>
+  </w:style>
+  <w:style w:type="character" w:styleId="ListLabel113">
+    <w:name w:val="ListLabel 113"/>
+    <w:qFormat/>
+    <w:rPr>
+      <w:rFonts w:cs="Courier New"/>
+    </w:rPr>
+  </w:style>
+  <w:style w:type="character" w:styleId="ListLabel114">
+    <w:name w:val="ListLabel 114"/>
+    <w:qFormat/>
+    <w:rPr>
+      <w:rFonts w:cs="Wingdings"/>
+    </w:rPr>
+  </w:style>
+  <w:style w:type="character" w:styleId="ListLabel115">
+    <w:name w:val="ListLabel 115"/>
+    <w:qFormat/>
+    <w:rPr>
+      <w:rFonts w:cs="Symbol"/>
+    </w:rPr>
+  </w:style>
+  <w:style w:type="character" w:styleId="ListLabel116">
+    <w:name w:val="ListLabel 116"/>
+    <w:qFormat/>
+    <w:rPr>
+      <w:rFonts w:cs="Courier New"/>
+    </w:rPr>
+  </w:style>
+  <w:style w:type="character" w:styleId="ListLabel117">
+    <w:name w:val="ListLabel 117"/>
+    <w:qFormat/>
+    <w:rPr>
+      <w:rFonts w:cs="Wingdings"/>
+    </w:rPr>
+  </w:style>
+  <w:style w:type="character" w:styleId="ListLabel118">
+    <w:name w:val="ListLabel 118"/>
+    <w:qFormat/>
+    <w:rPr>
+      <w:rFonts w:cs="Symbol"/>
+    </w:rPr>
+  </w:style>
+  <w:style w:type="character" w:styleId="ListLabel119">
+    <w:name w:val="ListLabel 119"/>
+    <w:qFormat/>
+    <w:rPr>
+      <w:rFonts w:cs="Courier New"/>
+    </w:rPr>
+  </w:style>
+  <w:style w:type="character" w:styleId="ListLabel120">
+    <w:name w:val="ListLabel 120"/>
+    <w:qFormat/>
+    <w:rPr>
+      <w:rFonts w:cs="Wingdings"/>
+    </w:rPr>
+  </w:style>
+  <w:style w:type="character" w:styleId="ListLabel121">
+    <w:name w:val="ListLabel 121"/>
+    <w:qFormat/>
+    <w:rPr>
+      <w:rFonts w:cs="Arial"/>
+    </w:rPr>
+  </w:style>
+  <w:style w:type="character" w:styleId="ListLabel122">
+    <w:name w:val="ListLabel 122"/>
+    <w:qFormat/>
+    <w:rPr>
+      <w:rFonts w:cs="Courier New"/>
+    </w:rPr>
+  </w:style>
+  <w:style w:type="character" w:styleId="ListLabel123">
+    <w:name w:val="ListLabel 123"/>
+    <w:qFormat/>
+    <w:rPr>
+      <w:rFonts w:cs="Wingdings"/>
+    </w:rPr>
+  </w:style>
+  <w:style w:type="character" w:styleId="ListLabel124">
+    <w:name w:val="ListLabel 124"/>
+    <w:qFormat/>
+    <w:rPr>
+      <w:rFonts w:cs="Symbol"/>
+    </w:rPr>
+  </w:style>
+  <w:style w:type="character" w:styleId="ListLabel125">
+    <w:name w:val="ListLabel 125"/>
+    <w:qFormat/>
+    <w:rPr>
+      <w:rFonts w:cs="Courier New"/>
+    </w:rPr>
+  </w:style>
+  <w:style w:type="character" w:styleId="ListLabel126">
+    <w:name w:val="ListLabel 126"/>
+    <w:qFormat/>
+    <w:rPr>
+      <w:rFonts w:cs="Wingdings"/>
+    </w:rPr>
+  </w:style>
+  <w:style w:type="character" w:styleId="ListLabel127">
+    <w:name w:val="ListLabel 127"/>
+    <w:qFormat/>
+    <w:rPr>
+      <w:rFonts w:cs="Symbol"/>
+    </w:rPr>
+  </w:style>
+  <w:style w:type="character" w:styleId="ListLabel128">
+    <w:name w:val="ListLabel 128"/>
+    <w:qFormat/>
+    <w:rPr>
+      <w:rFonts w:cs="Courier New"/>
+    </w:rPr>
+  </w:style>
+  <w:style w:type="character" w:styleId="ListLabel129">
+    <w:name w:val="ListLabel 129"/>
+    <w:qFormat/>
+    <w:rPr>
+      <w:rFonts w:cs="Wingdings"/>
+    </w:rPr>
+  </w:style>
   <w:style w:type="paragraph" w:styleId="Heading">
     <w:name w:val="Heading"/>
     <w:basedOn w:val="Normal"/>
@@ -4022,7 +4301,7 @@
     <w:basedOn w:val="Normal"/>
     <w:autoRedefine/>
     <w:pPr>
-      <w:overflowPunct w:val="true"/>
+      <w:overflowPunct w:val="false"/>
       <w:spacing w:lineRule="auto" w:line="240" w:before="40" w:after="40"/>
       <w:textAlignment w:val="baseline"/>
     </w:pPr>
@@ -4037,7 +4316,7 @@
     <w:basedOn w:val="Normal"/>
     <w:autoRedefine/>
     <w:pPr>
-      <w:overflowPunct w:val="true"/>
+      <w:overflowPunct w:val="false"/>
       <w:spacing w:lineRule="auto" w:line="240" w:before="40" w:after="40"/>
       <w:textAlignment w:val="baseline"/>
     </w:pPr>
@@ -4052,7 +4331,7 @@
     <w:basedOn w:val="Normal"/>
     <w:autoRedefine/>
     <w:pPr>
-      <w:overflowPunct w:val="true"/>
+      <w:overflowPunct w:val="false"/>
       <w:spacing w:lineRule="auto" w:line="240" w:before="40" w:after="40"/>
       <w:textAlignment w:val="baseline"/>
     </w:pPr>
@@ -4067,7 +4346,7 @@
     <w:basedOn w:val="Normal"/>
     <w:autoRedefine/>
     <w:pPr>
-      <w:overflowPunct w:val="true"/>
+      <w:overflowPunct w:val="false"/>
       <w:spacing w:lineRule="auto" w:line="240" w:before="40" w:after="40"/>
       <w:textAlignment w:val="baseline"/>
     </w:pPr>
@@ -4129,13 +4408,8 @@
   <w:style w:type="paragraph" w:styleId="Heading10">
     <w:name w:val="Heading 10"/>
     <w:basedOn w:val="Heading"/>
-    <w:next w:val="TextBody"/>
-    <w:qFormat/>
-    <w:pPr>
-      <w:numPr>
-        <w:ilvl w:val="8"/>
-        <w:numId w:val="1"/>
-      </w:numPr>
+    <w:qFormat/>
+    <w:pPr>
       <w:spacing w:before="60" w:after="60"/>
       <w:outlineLvl w:val="8"/>
     </w:pPr>

</xml_diff>